<commit_message>
Step 1 of submission 2
</commit_message>
<xml_diff>
--- a/Submission/C950.docx
+++ b/Submission/C950.docx
@@ -40,7 +40,7 @@
         <w:pStyle w:val="para3"/>
         <w:numPr>
           <w:ilvl w:val="0"/>
-          <w:numId w:val="1"/>
+          <w:numId w:val="4"/>
         </w:numPr>
         <w:ind w:left="720" w:hanging="360"/>
       </w:pPr>
@@ -53,7 +53,7 @@
         <w:pStyle w:val="para3"/>
         <w:numPr>
           <w:ilvl w:val="1"/>
-          <w:numId w:val="1"/>
+          <w:numId w:val="4"/>
         </w:numPr>
         <w:ind w:left="1440" w:hanging="360"/>
       </w:pPr>
@@ -66,7 +66,7 @@
         <w:pStyle w:val="para3"/>
         <w:numPr>
           <w:ilvl w:val="1"/>
-          <w:numId w:val="1"/>
+          <w:numId w:val="4"/>
         </w:numPr>
         <w:ind w:left="1440" w:hanging="360"/>
       </w:pPr>
@@ -79,7 +79,7 @@
         <w:pStyle w:val="para3"/>
         <w:numPr>
           <w:ilvl w:val="1"/>
-          <w:numId w:val="1"/>
+          <w:numId w:val="4"/>
         </w:numPr>
         <w:ind w:left="1440" w:hanging="360"/>
       </w:pPr>
@@ -92,7 +92,7 @@
         <w:pStyle w:val="para3"/>
         <w:numPr>
           <w:ilvl w:val="1"/>
-          <w:numId w:val="1"/>
+          <w:numId w:val="4"/>
         </w:numPr>
         <w:ind w:left="1440" w:hanging="360"/>
       </w:pPr>
@@ -105,7 +105,7 @@
         <w:pStyle w:val="para3"/>
         <w:numPr>
           <w:ilvl w:val="1"/>
-          <w:numId w:val="1"/>
+          <w:numId w:val="4"/>
         </w:numPr>
         <w:ind w:left="1440" w:hanging="360"/>
       </w:pPr>
@@ -118,7 +118,7 @@
         <w:pStyle w:val="para3"/>
         <w:numPr>
           <w:ilvl w:val="0"/>
-          <w:numId w:val="1"/>
+          <w:numId w:val="4"/>
         </w:numPr>
         <w:ind w:left="720" w:hanging="360"/>
       </w:pPr>
@@ -131,23 +131,12 @@
         <w:pStyle w:val="para3"/>
         <w:numPr>
           <w:ilvl w:val="0"/>
-          <w:numId w:val="1"/>
+          <w:numId w:val="4"/>
         </w:numPr>
         <w:ind w:left="720" w:hanging="360"/>
       </w:pPr>
-      <w:r/>
-    </w:p>
-    <w:p>
-      <w:pPr>
-        <w:pStyle w:val="para3"/>
-        <w:numPr>
-          <w:ilvl w:val="0"/>
-          <w:numId w:val="1"/>
-        </w:numPr>
-        <w:ind w:left="720" w:hanging="360"/>
-      </w:pPr>
-      <w:r>
-        <w:t>Since the worst-case time complexity of the algorithm is O(N</w:t>
+      <w:r>
+        <w:t>The most significant block of code is the one generating a path for each truck according to the packages assigned to it which has a worst case time complexity of O(N</w:t>
       </w:r>
       <w:r>
         <w:rPr>
@@ -156,7 +145,7 @@
         <w:t>2</w:t>
       </w:r>
       <w:r>
-        <w:t>), the program will slow down significantly as the number of packages increases. However, on modern hardware it will still run quickly enough to be functional even with hundreds of packages instead of the 40 currently being delivered. Manually assigning packages to the trucks will get very difficult if the number of packages increases too much, so if this software needed to be scaled in the future an automated system for assigning packages will be necessary.</w:t>
+        <w:t xml:space="preserve"> * logN). Since this is the slowest section of the code, this is also the time complexity for the application. The report generation code is approximately O(N) because it must iterate through each package, while the hash table structure is O(1) because of the efficient nature of hash tables.</w:t>
       </w:r>
     </w:p>
     <w:p>
@@ -164,12 +153,21 @@
         <w:pStyle w:val="para3"/>
         <w:numPr>
           <w:ilvl w:val="0"/>
-          <w:numId w:val="1"/>
+          <w:numId w:val="4"/>
         </w:numPr>
         <w:ind w:left="720" w:hanging="360"/>
       </w:pPr>
       <w:r>
-        <w:t>I have mainly followed object oriented design principles and split the major classes into separate files, making the software easy to understand and maintain. In addition, the simple nature of the nearest neighbor makes it easy to understand as well. The pathfinding code is split into its own function, so if the future maintainer wished to use a different algorithm to meet changing business needs it would not be overly difficult.</w:t>
+        <w:t>Since the worst-case time complexity of the algorithm is O(N</w:t>
+      </w:r>
+      <w:r>
+        <w:rPr>
+          <w:vertAlign w:val="superscript"/>
+        </w:rPr>
+        <w:t xml:space="preserve">2 </w:t>
+      </w:r>
+      <w:r>
+        <w:t>* logN), the program will slow down significantly as the number of packages increases. However, on modern hardware it will still run quickly enough to be functional even with hundreds of packages instead of the 40 currently being delivered. Manually assigning packages to the trucks will get very difficult if the number of packages increases too much, so if this software needed to be scaled in the future an automated system for assigning packages will be necessary.</w:t>
       </w:r>
     </w:p>
     <w:p>
@@ -177,7 +175,20 @@
         <w:pStyle w:val="para3"/>
         <w:numPr>
           <w:ilvl w:val="0"/>
-          <w:numId w:val="1"/>
+          <w:numId w:val="4"/>
+        </w:numPr>
+        <w:ind w:left="720" w:hanging="360"/>
+      </w:pPr>
+      <w:r>
+        <w:t>I have mainly followed object-oriented design principles and split the major classes into separate files, making the software easy to understand and maintain. In addition, the simple nature of the nearest neighbor makes it easy to understand as well. The pathfinding code is split into its own function, so if the future maintainer wished to use a different algorithm to meet changing business needs it would not be overly difficult.</w:t>
+      </w:r>
+    </w:p>
+    <w:p>
+      <w:pPr>
+        <w:pStyle w:val="para3"/>
+        <w:numPr>
+          <w:ilvl w:val="0"/>
+          <w:numId w:val="4"/>
         </w:numPr>
         <w:ind w:left="720" w:hanging="360"/>
       </w:pPr>
@@ -217,7 +228,7 @@
           <w:szCs w:val="20"/>
           <w:lang w:eastAsia="zh-cn"/>
         </w:rPr>
-        <w:t> Identify a self-adjusting data structure, such as a hash table, that can be used with the algorithm identified in part A to store the package data.</w:t>
+        <w:t> </w:t>
       </w:r>
       <w:r/>
     </w:p>
@@ -282,7 +293,7 @@
         <w:ind w:firstLine="720"/>
       </w:pPr>
       <w:r>
-        <w:t>The program is run with a console interface. All that must be done is to run ‘main.py’.</w:t>
+        <w:t>The program is run with a console interface. All that must be done is to run ‘main.py’. Note that the third truck waits until after the two drivers return before departing.</w:t>
       </w:r>
     </w:p>
     <w:p>
@@ -318,7 +329,7 @@
                       <a:picLocks noChangeAspect="1"/>
                       <a:extLst>
                         <a:ext uri="smNativeData">
-                          <sm:smNativeData xmlns:sm="smNativeData" val="SMDATA_16_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"/>
+                          <sm:smNativeData xmlns:sm="smNativeData" val="SMDATA_16_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"/>
                         </a:ext>
                       </a:extLst>
                     </pic:cNvPicPr>
@@ -383,7 +394,7 @@
                       <a:picLocks noChangeAspect="1"/>
                       <a:extLst>
                         <a:ext uri="smNativeData">
-                          <sm:smNativeData xmlns:sm="smNativeData" val="SMDATA_16_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"/>
+                          <sm:smNativeData xmlns:sm="smNativeData" val="SMDATA_16_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"/>
                         </a:ext>
                       </a:extLst>
                     </pic:cNvPicPr>
@@ -448,7 +459,7 @@
                       <a:picLocks noChangeAspect="1"/>
                       <a:extLst>
                         <a:ext uri="smNativeData">
-                          <sm:smNativeData xmlns:sm="smNativeData" val="SMDATA_16_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"/>
+                          <sm:smNativeData xmlns:sm="smNativeData" val="SMDATA_16_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"/>
                         </a:ext>
                       </a:extLst>
                     </pic:cNvPicPr>
@@ -521,7 +532,7 @@
                       <a:picLocks noChangeAspect="1"/>
                       <a:extLst>
                         <a:ext uri="smNativeData">
-                          <sm:smNativeData xmlns:sm="smNativeData" val="SMDATA_16_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"/>
+                          <sm:smNativeData xmlns:sm="smNativeData" val="SMDATA_16_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"/>
                         </a:ext>
                       </a:extLst>
                     </pic:cNvPicPr>
@@ -596,19 +607,19 @@
       <w:pPr>
         <w:numPr>
           <w:ilvl w:val="0"/>
-          <w:numId w:val="2"/>
+          <w:numId w:val="1"/>
         </w:numPr>
         <w:ind w:left="360" w:firstLine="360"/>
       </w:pPr>
       <w:r>
-        <w:t>All packages were delivered by driving X miles, which is less than the required 140.</w:t>
+        <w:t>All packages were delivered by driving 90.4 miles, which is less than the required 140.</w:t>
       </w:r>
     </w:p>
     <w:p>
       <w:pPr>
         <w:numPr>
           <w:ilvl w:val="0"/>
-          <w:numId w:val="2"/>
+          <w:numId w:val="1"/>
         </w:numPr>
         <w:ind w:left="360" w:firstLine="360"/>
       </w:pPr>
@@ -620,7 +631,7 @@
       <w:pPr>
         <w:numPr>
           <w:ilvl w:val="0"/>
-          <w:numId w:val="2"/>
+          <w:numId w:val="1"/>
         </w:numPr>
         <w:ind w:left="360" w:firstLine="360"/>
       </w:pPr>
@@ -632,7 +643,7 @@
       <w:pPr>
         <w:numPr>
           <w:ilvl w:val="0"/>
-          <w:numId w:val="2"/>
+          <w:numId w:val="1"/>
         </w:numPr>
         <w:ind w:left="360" w:firstLine="360"/>
       </w:pPr>
@@ -697,7 +708,7 @@
         <w:ind w:firstLine="720"/>
       </w:pPr>
       <w:r>
-        <w:t>1: The hash table data structure I implemented in part D allows my application to meet all requirements for the application. The packages were delivered with the trucks driving X miles, less than 140. All packages were delivered on time, and all packages were delivered according to any instructions given with the package. The hash table is efficient, and contains a lookup function, as well as an insertion function. All required information can be seen using the application’s user interface, and that information is accurate.</w:t>
+        <w:t>1: The hash table data structure I implemented in part D allows my application to meet all requirements for the application. The packages were delivered with the trucks driving 90.4 miles, less than 140. All packages were delivered on time, and all packages were delivered according to any instructions given with the package. The hash table is efficient, and contains a lookup function, as well as an insertion function. All required information can be seen using the application’s user interface, and that information is accurate.</w:t>
       </w:r>
     </w:p>
     <w:p>
@@ -891,100 +902,6 @@
     </w:lvl>
   </w:abstractNum>
   <w:abstractNum w:abstractNumId="1">
-    <w:multiLevelType w:val="hybridMultilevel"/>
-    <w:name w:val="Numbered list 1"/>
-    <w:lvl w:ilvl="0">
-      <w:start w:val="1"/>
-      <w:numFmt w:val="decimal"/>
-      <w:suff w:val="tab"/>
-      <w:lvlText w:val="%1."/>
-      <w:lvlJc w:val="left"/>
-      <w:pPr>
-        <w:ind w:left="360" w:hanging="0"/>
-      </w:pPr>
-    </w:lvl>
-    <w:lvl w:ilvl="1">
-      <w:start w:val="1"/>
-      <w:numFmt w:val="lowerLetter"/>
-      <w:suff w:val="tab"/>
-      <w:lvlText w:val="%2."/>
-      <w:lvlJc w:val="left"/>
-      <w:pPr>
-        <w:ind w:left="1080" w:hanging="0"/>
-      </w:pPr>
-    </w:lvl>
-    <w:lvl w:ilvl="2">
-      <w:start w:val="1"/>
-      <w:numFmt w:val="lowerRoman"/>
-      <w:suff w:val="tab"/>
-      <w:lvlText w:val="%3."/>
-      <w:lvlJc w:val="left"/>
-      <w:pPr>
-        <w:ind w:left="1980" w:hanging="0"/>
-      </w:pPr>
-    </w:lvl>
-    <w:lvl w:ilvl="3">
-      <w:start w:val="1"/>
-      <w:numFmt w:val="decimal"/>
-      <w:suff w:val="tab"/>
-      <w:lvlText w:val="%4."/>
-      <w:lvlJc w:val="left"/>
-      <w:pPr>
-        <w:ind w:left="2520" w:hanging="0"/>
-      </w:pPr>
-    </w:lvl>
-    <w:lvl w:ilvl="4">
-      <w:start w:val="1"/>
-      <w:numFmt w:val="lowerLetter"/>
-      <w:suff w:val="tab"/>
-      <w:lvlText w:val="%5."/>
-      <w:lvlJc w:val="left"/>
-      <w:pPr>
-        <w:ind w:left="3240" w:hanging="0"/>
-      </w:pPr>
-    </w:lvl>
-    <w:lvl w:ilvl="5">
-      <w:start w:val="1"/>
-      <w:numFmt w:val="lowerRoman"/>
-      <w:suff w:val="tab"/>
-      <w:lvlText w:val="%6."/>
-      <w:lvlJc w:val="left"/>
-      <w:pPr>
-        <w:ind w:left="4140" w:hanging="0"/>
-      </w:pPr>
-    </w:lvl>
-    <w:lvl w:ilvl="6">
-      <w:start w:val="1"/>
-      <w:numFmt w:val="decimal"/>
-      <w:suff w:val="tab"/>
-      <w:lvlText w:val="%7."/>
-      <w:lvlJc w:val="left"/>
-      <w:pPr>
-        <w:ind w:left="4680" w:hanging="0"/>
-      </w:pPr>
-    </w:lvl>
-    <w:lvl w:ilvl="7">
-      <w:start w:val="1"/>
-      <w:numFmt w:val="lowerLetter"/>
-      <w:suff w:val="tab"/>
-      <w:lvlText w:val="%8."/>
-      <w:lvlJc w:val="left"/>
-      <w:pPr>
-        <w:ind w:left="5400" w:hanging="0"/>
-      </w:pPr>
-    </w:lvl>
-    <w:lvl w:ilvl="8">
-      <w:start w:val="1"/>
-      <w:numFmt w:val="lowerRoman"/>
-      <w:suff w:val="tab"/>
-      <w:lvlText w:val="%9."/>
-      <w:lvlJc w:val="left"/>
-      <w:pPr>
-        <w:ind w:left="6300" w:hanging="0"/>
-      </w:pPr>
-    </w:lvl>
-  </w:abstractNum>
-  <w:abstractNum w:abstractNumId="2">
     <w:multiLevelType w:val="singleLevel"/>
     <w:name w:val="Bullet 2"/>
     <w:lvl w:ilvl="0">
@@ -998,6 +915,100 @@
       <w:rPr>
         <w:rFonts w:ascii="Wingdings" w:hAnsi="Wingdings" w:eastAsia="Wingdings" w:cs="Wingdings"/>
       </w:rPr>
+    </w:lvl>
+  </w:abstractNum>
+  <w:abstractNum w:abstractNumId="2">
+    <w:multiLevelType w:val="hybridMultilevel"/>
+    <w:name w:val="Numbered list 2"/>
+    <w:lvl w:ilvl="0">
+      <w:start w:val="0"/>
+      <w:numFmt w:val="none"/>
+      <w:suff w:val="tab"/>
+      <w:lvlText w:val=""/>
+      <w:lvlJc w:val="left"/>
+      <w:pPr>
+        <w:ind w:left="0" w:hanging="0"/>
+      </w:pPr>
+    </w:lvl>
+    <w:lvl w:ilvl="1">
+      <w:start w:val="0"/>
+      <w:numFmt w:val="none"/>
+      <w:suff w:val="tab"/>
+      <w:lvlText w:val=""/>
+      <w:lvlJc w:val="left"/>
+      <w:pPr>
+        <w:ind w:left="0" w:hanging="0"/>
+      </w:pPr>
+    </w:lvl>
+    <w:lvl w:ilvl="2">
+      <w:start w:val="0"/>
+      <w:numFmt w:val="none"/>
+      <w:suff w:val="tab"/>
+      <w:lvlText w:val=""/>
+      <w:lvlJc w:val="left"/>
+      <w:pPr>
+        <w:ind w:left="0" w:hanging="0"/>
+      </w:pPr>
+    </w:lvl>
+    <w:lvl w:ilvl="3">
+      <w:start w:val="0"/>
+      <w:numFmt w:val="none"/>
+      <w:suff w:val="tab"/>
+      <w:lvlText w:val=""/>
+      <w:lvlJc w:val="left"/>
+      <w:pPr>
+        <w:ind w:left="0" w:hanging="0"/>
+      </w:pPr>
+    </w:lvl>
+    <w:lvl w:ilvl="4">
+      <w:start w:val="0"/>
+      <w:numFmt w:val="none"/>
+      <w:suff w:val="tab"/>
+      <w:lvlText w:val=""/>
+      <w:lvlJc w:val="left"/>
+      <w:pPr>
+        <w:ind w:left="0" w:hanging="0"/>
+      </w:pPr>
+    </w:lvl>
+    <w:lvl w:ilvl="5">
+      <w:start w:val="0"/>
+      <w:numFmt w:val="none"/>
+      <w:suff w:val="tab"/>
+      <w:lvlText w:val=""/>
+      <w:lvlJc w:val="left"/>
+      <w:pPr>
+        <w:ind w:left="0" w:hanging="0"/>
+      </w:pPr>
+    </w:lvl>
+    <w:lvl w:ilvl="6">
+      <w:start w:val="0"/>
+      <w:numFmt w:val="none"/>
+      <w:suff w:val="tab"/>
+      <w:lvlText w:val=""/>
+      <w:lvlJc w:val="left"/>
+      <w:pPr>
+        <w:ind w:left="0" w:hanging="0"/>
+      </w:pPr>
+    </w:lvl>
+    <w:lvl w:ilvl="7">
+      <w:start w:val="0"/>
+      <w:numFmt w:val="none"/>
+      <w:suff w:val="tab"/>
+      <w:lvlText w:val=""/>
+      <w:lvlJc w:val="left"/>
+      <w:pPr>
+        <w:ind w:left="0" w:hanging="0"/>
+      </w:pPr>
+    </w:lvl>
+    <w:lvl w:ilvl="8">
+      <w:start w:val="0"/>
+      <w:numFmt w:val="none"/>
+      <w:suff w:val="tab"/>
+      <w:lvlText w:val=""/>
+      <w:lvlJc w:val="left"/>
+      <w:pPr>
+        <w:ind w:left="0" w:hanging="0"/>
+      </w:pPr>
     </w:lvl>
   </w:abstractNum>
   <w:abstractNum w:abstractNumId="3">
@@ -1011,6 +1022,100 @@
       <w:lvlJc w:val="left"/>
       <w:pPr>
         <w:ind w:left="0" w:hanging="0"/>
+      </w:pPr>
+    </w:lvl>
+  </w:abstractNum>
+  <w:abstractNum w:abstractNumId="4">
+    <w:multiLevelType w:val="hybridMultilevel"/>
+    <w:name w:val="Numbered list 1"/>
+    <w:lvl w:ilvl="0">
+      <w:start w:val="1"/>
+      <w:numFmt w:val="decimal"/>
+      <w:suff w:val="tab"/>
+      <w:lvlText w:val="%1."/>
+      <w:lvlJc w:val="left"/>
+      <w:pPr>
+        <w:ind w:left="360" w:hanging="0"/>
+      </w:pPr>
+    </w:lvl>
+    <w:lvl w:ilvl="1">
+      <w:start w:val="1"/>
+      <w:numFmt w:val="lowerLetter"/>
+      <w:suff w:val="tab"/>
+      <w:lvlText w:val="%2."/>
+      <w:lvlJc w:val="left"/>
+      <w:pPr>
+        <w:ind w:left="1080" w:hanging="0"/>
+      </w:pPr>
+    </w:lvl>
+    <w:lvl w:ilvl="2">
+      <w:start w:val="1"/>
+      <w:numFmt w:val="lowerRoman"/>
+      <w:suff w:val="tab"/>
+      <w:lvlText w:val="%3."/>
+      <w:lvlJc w:val="left"/>
+      <w:pPr>
+        <w:ind w:left="1980" w:hanging="0"/>
+      </w:pPr>
+    </w:lvl>
+    <w:lvl w:ilvl="3">
+      <w:start w:val="1"/>
+      <w:numFmt w:val="decimal"/>
+      <w:suff w:val="tab"/>
+      <w:lvlText w:val="%4."/>
+      <w:lvlJc w:val="left"/>
+      <w:pPr>
+        <w:ind w:left="2520" w:hanging="0"/>
+      </w:pPr>
+    </w:lvl>
+    <w:lvl w:ilvl="4">
+      <w:start w:val="1"/>
+      <w:numFmt w:val="lowerLetter"/>
+      <w:suff w:val="tab"/>
+      <w:lvlText w:val="%5."/>
+      <w:lvlJc w:val="left"/>
+      <w:pPr>
+        <w:ind w:left="3240" w:hanging="0"/>
+      </w:pPr>
+    </w:lvl>
+    <w:lvl w:ilvl="5">
+      <w:start w:val="1"/>
+      <w:numFmt w:val="lowerRoman"/>
+      <w:suff w:val="tab"/>
+      <w:lvlText w:val="%6."/>
+      <w:lvlJc w:val="left"/>
+      <w:pPr>
+        <w:ind w:left="4140" w:hanging="0"/>
+      </w:pPr>
+    </w:lvl>
+    <w:lvl w:ilvl="6">
+      <w:start w:val="1"/>
+      <w:numFmt w:val="decimal"/>
+      <w:suff w:val="tab"/>
+      <w:lvlText w:val="%7."/>
+      <w:lvlJc w:val="left"/>
+      <w:pPr>
+        <w:ind w:left="4680" w:hanging="0"/>
+      </w:pPr>
+    </w:lvl>
+    <w:lvl w:ilvl="7">
+      <w:start w:val="1"/>
+      <w:numFmt w:val="lowerLetter"/>
+      <w:suff w:val="tab"/>
+      <w:lvlText w:val="%8."/>
+      <w:lvlJc w:val="left"/>
+      <w:pPr>
+        <w:ind w:left="5400" w:hanging="0"/>
+      </w:pPr>
+    </w:lvl>
+    <w:lvl w:ilvl="8">
+      <w:start w:val="1"/>
+      <w:numFmt w:val="lowerRoman"/>
+      <w:suff w:val="tab"/>
+      <w:lvlText w:val="%9."/>
+      <w:lvlJc w:val="left"/>
+      <w:pPr>
+        <w:ind w:left="6300" w:hanging="0"/>
       </w:pPr>
     </w:lvl>
   </w:abstractNum>
@@ -1024,6 +1129,9 @@
     <w:abstractNumId w:val="3"/>
   </w:num>
   <w:num w:numId="4">
+    <w:abstractNumId w:val="4"/>
+  </w:num>
+  <w:num w:numId="5">
     <w:abstractNumId w:val="0"/>
   </w:num>
 </w:numbering>

</xml_diff>